<commit_message>
Moed B + solution
</commit_message>
<xml_diff>
--- a/week13-summary/moed-a-solution.docx
+++ b/week13-summary/moed-a-solution.docx
@@ -7,55 +7,429 @@
         <w:pStyle w:val="Normal"/>
         <w:bidi w:val="1"/>
         <w:jc w:val="center"/>
-        <w:rPr>
-          <w:i/>
-          <w:i/>
-          <w:iCs/>
-        </w:rPr>
-      </w:pPr>
-      <w:r>
-        <w:rPr>
-          <w:i/>
-          <w:iCs/>
-          <w:rtl w:val="true"/>
-        </w:rPr>
+        <w:rPr/>
+      </w:pPr>
+      <w:r>
+        <w:rPr>
+          <w:rtl w:val="true"/>
+        </w:rPr>
+        <w:drawing>
+          <wp:inline distT="0" distB="0" distL="0" distR="0">
+            <wp:extent cx="1920240" cy="1073785"/>
+            <wp:effectExtent l="0" t="0" r="0" b="0"/>
+            <wp:docPr id="1" name="תמונה 3" descr="C:\Users\donnale\Desktop\לוגו של אריאל.bmp"/>
+            <wp:cNvGraphicFramePr>
+              <a:graphicFrameLocks xmlns:a="http://schemas.openxmlformats.org/drawingml/2006/main" noChangeAspect="1"/>
+            </wp:cNvGraphicFramePr>
+            <a:graphic xmlns:a="http://schemas.openxmlformats.org/drawingml/2006/main">
+              <a:graphicData uri="http://schemas.openxmlformats.org/drawingml/2006/picture">
+                <pic:pic xmlns:pic="http://schemas.openxmlformats.org/drawingml/2006/picture">
+                  <pic:nvPicPr>
+                    <pic:cNvPr id="1" name="תמונה 3" descr="C:\Users\donnale\Desktop\לוגו של אריאל.bmp"/>
+                    <pic:cNvPicPr>
+                      <a:picLocks noChangeAspect="1" noChangeArrowheads="1"/>
+                    </pic:cNvPicPr>
+                  </pic:nvPicPr>
+                  <pic:blipFill>
+                    <a:blip r:embed="rId2"/>
+                    <a:srcRect l="2632" t="5528" r="3204" b="7950"/>
+                    <a:stretch>
+                      <a:fillRect/>
+                    </a:stretch>
+                  </pic:blipFill>
+                  <pic:spPr bwMode="auto">
+                    <a:xfrm>
+                      <a:off x="0" y="0"/>
+                      <a:ext cx="1920240" cy="1073785"/>
+                    </a:xfrm>
+                    <a:prstGeom prst="rect">
+                      <a:avLst/>
+                    </a:prstGeom>
+                  </pic:spPr>
+                </pic:pic>
+              </a:graphicData>
+            </a:graphic>
+          </wp:inline>
+        </w:drawing>
       </w:r>
     </w:p>
     <w:p>
       <w:pPr>
-        <w:pStyle w:val="Heading1"/>
+        <w:pStyle w:val="Normal"/>
         <w:bidi w:val="1"/>
-        <w:jc w:val="left"/>
-        <w:rPr>
+        <w:jc w:val="center"/>
+        <w:rPr/>
+      </w:pPr>
+      <w:r>
+        <w:rPr>
+          <w:rtl w:val="true"/>
+        </w:rPr>
+        <w:t>פקולטה</w:t>
+      </w:r>
+      <w:r>
+        <w:rPr>
+          <w:rtl w:val="true"/>
+        </w:rPr>
+        <w:t xml:space="preserve">: </w:t>
+      </w:r>
+      <w:r>
+        <w:rPr>
+          <w:rtl w:val="true"/>
+        </w:rPr>
+        <w:t>מדעי הטבע</w:t>
+      </w:r>
+    </w:p>
+    <w:p>
+      <w:pPr>
+        <w:pStyle w:val="Normal"/>
+        <w:bidi w:val="1"/>
+        <w:jc w:val="center"/>
+        <w:rPr/>
+      </w:pPr>
+      <w:r>
+        <w:rPr>
+          <w:rtl w:val="true"/>
+        </w:rPr>
+        <w:t>מחלקה</w:t>
+      </w:r>
+      <w:r>
+        <w:rPr>
+          <w:rtl w:val="true"/>
+        </w:rPr>
+        <w:t xml:space="preserve">: </w:t>
+      </w:r>
+      <w:r>
+        <w:rPr>
+          <w:rtl w:val="true"/>
+        </w:rPr>
+        <w:t>מדעי המחשב</w:t>
+      </w:r>
+    </w:p>
+    <w:p>
+      <w:pPr>
+        <w:pStyle w:val="Normal"/>
+        <w:bidi w:val="1"/>
+        <w:jc w:val="center"/>
+        <w:rPr/>
+      </w:pPr>
+      <w:r>
+        <w:rPr>
+          <w:rtl w:val="true"/>
+        </w:rPr>
+        <w:t>שם הקורס</w:t>
+      </w:r>
+      <w:r>
+        <w:rPr>
+          <w:rtl w:val="true"/>
+        </w:rPr>
+        <w:t xml:space="preserve">: </w:t>
+      </w:r>
+      <w:r>
+        <w:rPr>
+          <w:rtl w:val="true"/>
+        </w:rPr>
+        <w:t xml:space="preserve">אלגוריתמים </w:t>
+      </w:r>
+      <w:r>
+        <w:rPr/>
+        <w:t>2</w:t>
+      </w:r>
+      <w:r>
+        <w:rPr>
+          <w:rtl w:val="true"/>
+        </w:rPr>
+        <w:t>מ</w:t>
+      </w:r>
+    </w:p>
+    <w:p>
+      <w:pPr>
+        <w:pStyle w:val="Normal"/>
+        <w:bidi w:val="1"/>
+        <w:jc w:val="center"/>
+        <w:rPr/>
+      </w:pPr>
+      <w:bookmarkStart w:id="0" w:name="__DdeLink__41629_579322434"/>
+      <w:r>
+        <w:rPr>
+          <w:rtl w:val="true"/>
+        </w:rPr>
+        <w:t>קוד הקורס</w:t>
+      </w:r>
+      <w:r>
+        <w:rPr>
+          <w:rtl w:val="true"/>
+        </w:rPr>
+        <w:t xml:space="preserve">: </w:t>
+      </w:r>
+      <w:r>
+        <w:rPr/>
+        <w:t>2-7027110</w:t>
+      </w:r>
+      <w:r>
+        <w:rPr>
+          <w:rtl w:val="true"/>
+        </w:rPr>
+        <w:t xml:space="preserve"> </w:t>
+      </w:r>
+      <w:bookmarkEnd w:id="0"/>
+      <w:r>
+        <w:rPr>
+          <w:rtl w:val="true"/>
+        </w:rPr>
+        <w:t xml:space="preserve">קבוצה </w:t>
+      </w:r>
+      <w:r>
+        <w:rPr/>
+        <w:t>4</w:t>
+      </w:r>
+    </w:p>
+    <w:p>
+      <w:pPr>
+        <w:pStyle w:val="Normal"/>
+        <w:bidi w:val="1"/>
+        <w:jc w:val="center"/>
+        <w:rPr/>
+      </w:pPr>
+      <w:r>
+        <w:rPr>
+          <w:b w:val="false"/>
+          <w:b w:val="false"/>
+          <w:bCs w:val="false"/>
+          <w:rtl w:val="true"/>
+        </w:rPr>
+        <w:t xml:space="preserve">מועד </w:t>
+      </w:r>
+      <w:r>
+        <w:rPr>
+          <w:b w:val="false"/>
+          <w:bCs w:val="false"/>
+          <w:rtl w:val="true"/>
+        </w:rPr>
+        <w:t>__</w:t>
+      </w:r>
+      <w:r>
+        <w:rPr>
+          <w:b w:val="false"/>
+          <w:b w:val="false"/>
+          <w:bCs w:val="false"/>
+          <w:rtl w:val="true"/>
+        </w:rPr>
+        <w:t>א</w:t>
+      </w:r>
+      <w:r>
+        <w:rPr>
+          <w:b w:val="false"/>
+          <w:bCs w:val="false"/>
+          <w:rtl w:val="true"/>
+        </w:rPr>
+        <w:t xml:space="preserve">___ </w:t>
+      </w:r>
+      <w:r>
+        <w:rPr>
+          <w:b w:val="false"/>
+          <w:b w:val="false"/>
+          <w:bCs w:val="false"/>
+          <w:rtl w:val="true"/>
+        </w:rPr>
+        <w:t xml:space="preserve">סמסטר </w:t>
+      </w:r>
+      <w:r>
+        <w:rPr>
+          <w:b w:val="false"/>
+          <w:bCs w:val="false"/>
+          <w:rtl w:val="true"/>
+        </w:rPr>
+        <w:t>___</w:t>
+      </w:r>
+      <w:r>
+        <w:rPr>
+          <w:b w:val="false"/>
+          <w:b w:val="false"/>
+          <w:bCs w:val="false"/>
+          <w:rtl w:val="true"/>
+        </w:rPr>
+        <w:t>ב</w:t>
+      </w:r>
+      <w:r>
+        <w:rPr>
+          <w:b w:val="false"/>
+          <w:bCs w:val="false"/>
+          <w:rtl w:val="true"/>
+        </w:rPr>
+        <w:t>___</w:t>
+      </w:r>
+      <w:r>
+        <w:rPr>
+          <w:b w:val="false"/>
+          <w:b w:val="false"/>
+          <w:bCs w:val="false"/>
+          <w:rtl w:val="true"/>
+        </w:rPr>
+        <w:t>תאריך בחינה</w:t>
+      </w:r>
+      <w:r>
+        <w:rPr>
+          <w:b w:val="false"/>
+          <w:bCs w:val="false"/>
+          <w:rtl w:val="true"/>
+        </w:rPr>
+        <w:t>:____</w:t>
+      </w:r>
+      <w:r>
+        <w:rPr>
+          <w:b w:val="false"/>
+          <w:bCs w:val="false"/>
+        </w:rPr>
+        <w:t>27/6</w:t>
+      </w:r>
+      <w:r>
+        <w:rPr>
+          <w:b w:val="false"/>
+          <w:bCs w:val="false"/>
+        </w:rPr>
+        <w:t>/2018</w:t>
+      </w:r>
+      <w:r>
+        <w:rPr>
+          <w:b w:val="false"/>
+          <w:bCs w:val="false"/>
+          <w:rtl w:val="true"/>
+        </w:rPr>
+        <w:t>_</w:t>
+      </w:r>
+    </w:p>
+    <w:p>
+      <w:pPr>
+        <w:pStyle w:val="Normal"/>
+        <w:bidi w:val="1"/>
+        <w:jc w:val="center"/>
+        <w:rPr/>
+      </w:pPr>
+      <w:r>
+        <w:rPr>
+          <w:rtl w:val="true"/>
+        </w:rPr>
+        <w:t>משך הבחינה</w:t>
+      </w:r>
+      <w:r>
+        <w:rPr>
+          <w:rtl w:val="true"/>
+        </w:rPr>
+        <w:t xml:space="preserve">: </w:t>
+      </w:r>
+      <w:r>
+        <w:rPr/>
+        <w:t>3</w:t>
+      </w:r>
+      <w:r>
+        <w:rPr>
+          <w:rtl w:val="true"/>
+        </w:rPr>
+        <w:t xml:space="preserve"> </w:t>
+      </w:r>
+      <w:r>
+        <w:rPr>
+          <w:rtl w:val="true"/>
+        </w:rPr>
+        <w:t xml:space="preserve">שעות </w:t>
+      </w:r>
+    </w:p>
+    <w:p>
+      <w:pPr>
+        <w:pStyle w:val="Normal"/>
+        <w:bidi w:val="1"/>
+        <w:jc w:val="center"/>
+        <w:rPr/>
+      </w:pPr>
+      <w:bookmarkStart w:id="1" w:name="__DdeLink__16073_579322434"/>
+      <w:r>
+        <w:rPr>
+          <w:rtl w:val="true"/>
+        </w:rPr>
+        <w:t>שם המרצה</w:t>
+      </w:r>
+      <w:r>
+        <w:rPr>
+          <w:rtl w:val="true"/>
+        </w:rPr>
+        <w:t xml:space="preserve">: </w:t>
+      </w:r>
+      <w:r>
+        <w:rPr>
+          <w:rtl w:val="true"/>
+        </w:rPr>
+        <w:t>אראל סגל</w:t>
+      </w:r>
+      <w:r>
+        <w:rPr>
+          <w:rtl w:val="true"/>
+        </w:rPr>
+        <w:t>-</w:t>
+      </w:r>
+      <w:bookmarkEnd w:id="1"/>
+      <w:r>
+        <w:rPr>
+          <w:rtl w:val="true"/>
+        </w:rPr>
+        <w:t>הלוי</w:t>
+      </w:r>
+    </w:p>
+    <w:p>
+      <w:pPr>
+        <w:pStyle w:val="Normal"/>
+        <w:bidi w:val="1"/>
+        <w:jc w:val="center"/>
+        <w:rPr/>
+      </w:pPr>
+      <w:r>
+        <w:rPr>
+          <w:rtl w:val="true"/>
+        </w:rPr>
+      </w:r>
+    </w:p>
+    <w:p>
+      <w:pPr>
+        <w:pStyle w:val="Normal"/>
+        <w:bidi w:val="1"/>
+        <w:jc w:val="center"/>
+        <w:rPr/>
+      </w:pPr>
+      <w:r>
+        <w:rPr>
+          <w:b/>
+          <w:b/>
+          <w:bCs/>
+          <w:i/>
+          <w:i/>
+          <w:iCs/>
+          <w:sz w:val="40"/>
+          <w:sz w:val="40"/>
+          <w:szCs w:val="40"/>
+          <w:rtl w:val="true"/>
+        </w:rPr>
+        <w:t>פתרון</w:t>
+      </w:r>
+    </w:p>
+    <w:p>
+      <w:pPr>
+        <w:pStyle w:val="Normal"/>
+        <w:bidi w:val="1"/>
+        <w:jc w:val="center"/>
+        <w:rPr>
+          <w:b/>
+          <w:b/>
+          <w:bCs/>
+          <w:i/>
+          <w:i/>
+          <w:iCs/>
           <w:sz w:val="36"/>
           <w:szCs w:val="36"/>
         </w:rPr>
       </w:pPr>
       <w:r>
         <w:rPr>
-          <w:sz w:val="36"/>
-          <w:sz w:val="36"/>
-          <w:szCs w:val="36"/>
-          <w:rtl w:val="true"/>
-        </w:rPr>
-        <w:t xml:space="preserve">בחינת מועד א </w:t>
-      </w:r>
-      <w:r>
-        <w:rPr>
-          <w:sz w:val="36"/>
-          <w:szCs w:val="36"/>
-          <w:rtl w:val="true"/>
-        </w:rPr>
-        <w:t xml:space="preserve">- </w:t>
-      </w:r>
-      <w:r>
-        <w:rPr>
-          <w:sz w:val="36"/>
-          <w:sz w:val="36"/>
-          <w:szCs w:val="36"/>
-          <w:rtl w:val="true"/>
-        </w:rPr>
-        <w:t>פתרון</w:t>
+          <w:rtl w:val="true"/>
+        </w:rPr>
       </w:r>
     </w:p>
     <w:p>
@@ -2868,17 +3242,7 @@
           <w:iCs/>
           <w:rtl w:val="true"/>
         </w:rPr>
-        <w:t>)</w:t>
-      </w:r>
-      <w:r>
-        <w:rPr>
-          <w:b w:val="false"/>
-          <w:bCs w:val="false"/>
-          <w:i/>
-          <w:iCs/>
-          <w:rtl w:val="true"/>
-        </w:rPr>
-        <w:t xml:space="preserve"> </w:t>
+        <w:t xml:space="preserve">) </w:t>
       </w:r>
       <w:r>
         <w:rPr>
@@ -2921,19 +3285,7 @@
           <w:iCs/>
           <w:rtl w:val="true"/>
         </w:rPr>
-        <w:t>כש</w:t>
-      </w:r>
-      <w:r>
-        <w:rPr>
-          <w:b w:val="false"/>
-          <w:b w:val="false"/>
-          <w:bCs w:val="false"/>
-          <w:i/>
-          <w:i/>
-          <w:iCs/>
-          <w:rtl w:val="true"/>
-        </w:rPr>
-        <w:t xml:space="preserve">מציגים </w:t>
+        <w:t xml:space="preserve">כשמציגים </w:t>
       </w:r>
       <w:r>
         <w:rPr>
@@ -4986,7 +5338,378 @@
           <w:iCs/>
           <w:rtl w:val="true"/>
         </w:rPr>
+        <w:t>".</w:t>
+        <w:br/>
+        <w:t xml:space="preserve">* </w:t>
+      </w:r>
+      <w:r>
+        <w:rPr>
+          <w:b w:val="false"/>
+          <w:b w:val="false"/>
+          <w:bCs w:val="false"/>
+          <w:i/>
+          <w:i/>
+          <w:iCs/>
+          <w:rtl w:val="true"/>
+        </w:rPr>
+        <w:t xml:space="preserve">אלגוריתם </w:t>
+      </w:r>
+      <w:r>
+        <w:rPr>
+          <w:b w:val="false"/>
+          <w:bCs w:val="false"/>
+          <w:i/>
+          <w:iCs/>
+          <w:rtl w:val="true"/>
+        </w:rPr>
         <w:t>"</w:t>
+      </w:r>
+      <w:r>
+        <w:rPr>
+          <w:b w:val="false"/>
+          <w:b w:val="false"/>
+          <w:bCs w:val="false"/>
+          <w:i/>
+          <w:i/>
+          <w:iCs/>
+          <w:rtl w:val="true"/>
+        </w:rPr>
+        <w:t>מעגלי הקנאה</w:t>
+      </w:r>
+      <w:r>
+        <w:rPr>
+          <w:b w:val="false"/>
+          <w:bCs w:val="false"/>
+          <w:i/>
+          <w:iCs/>
+          <w:rtl w:val="true"/>
+        </w:rPr>
+        <w:t xml:space="preserve">" </w:t>
+      </w:r>
+      <w:r>
+        <w:rPr>
+          <w:b w:val="false"/>
+          <w:b w:val="false"/>
+          <w:bCs w:val="false"/>
+          <w:i/>
+          <w:i/>
+          <w:iCs/>
+          <w:rtl w:val="true"/>
+        </w:rPr>
+        <w:t>מוצא חלוקה שהיא ללא</w:t>
+      </w:r>
+      <w:r>
+        <w:rPr>
+          <w:b w:val="false"/>
+          <w:bCs w:val="false"/>
+          <w:i/>
+          <w:iCs/>
+          <w:rtl w:val="true"/>
+        </w:rPr>
+        <w:t>-</w:t>
+      </w:r>
+      <w:r>
+        <w:rPr>
+          <w:b w:val="false"/>
+          <w:b w:val="false"/>
+          <w:bCs w:val="false"/>
+          <w:i/>
+          <w:i/>
+          <w:iCs/>
+          <w:rtl w:val="true"/>
+        </w:rPr>
+        <w:t>קנאה עד</w:t>
+      </w:r>
+      <w:r>
+        <w:rPr>
+          <w:b w:val="false"/>
+          <w:bCs w:val="false"/>
+          <w:i/>
+          <w:iCs/>
+          <w:rtl w:val="true"/>
+        </w:rPr>
+        <w:t>-</w:t>
+      </w:r>
+      <w:r>
+        <w:rPr>
+          <w:b w:val="false"/>
+          <w:b w:val="false"/>
+          <w:bCs w:val="false"/>
+          <w:i/>
+          <w:i/>
+          <w:iCs/>
+          <w:rtl w:val="true"/>
+        </w:rPr>
+        <w:t>כדי חפץ אחד</w:t>
+      </w:r>
+      <w:r>
+        <w:rPr>
+          <w:b w:val="false"/>
+          <w:bCs w:val="false"/>
+          <w:i/>
+          <w:iCs/>
+          <w:rtl w:val="true"/>
+        </w:rPr>
+        <w:t xml:space="preserve">. </w:t>
+      </w:r>
+      <w:r>
+        <w:rPr>
+          <w:b w:val="false"/>
+          <w:b w:val="false"/>
+          <w:bCs w:val="false"/>
+          <w:i/>
+          <w:i/>
+          <w:iCs/>
+          <w:rtl w:val="true"/>
+        </w:rPr>
+        <w:t>חלק מהסטודנטים הציעו לחתוך את החפצים הגורמים לקנאה ולתת חלק מהם לזה שמקנא</w:t>
+      </w:r>
+      <w:r>
+        <w:rPr>
+          <w:b w:val="false"/>
+          <w:bCs w:val="false"/>
+          <w:i/>
+          <w:iCs/>
+          <w:rtl w:val="true"/>
+        </w:rPr>
+        <w:t xml:space="preserve">, </w:t>
+      </w:r>
+      <w:r>
+        <w:rPr>
+          <w:b w:val="false"/>
+          <w:b w:val="false"/>
+          <w:bCs w:val="false"/>
+          <w:i/>
+          <w:i/>
+          <w:iCs/>
+          <w:rtl w:val="true"/>
+        </w:rPr>
+        <w:t xml:space="preserve">אבל החלוקה הזאת עלולה ליצור קנאה חדשה </w:t>
+      </w:r>
+      <w:r>
+        <w:rPr>
+          <w:b w:val="false"/>
+          <w:bCs w:val="false"/>
+          <w:i/>
+          <w:iCs/>
+          <w:rtl w:val="true"/>
+        </w:rPr>
+        <w:t xml:space="preserve">- </w:t>
+      </w:r>
+      <w:r>
+        <w:rPr>
+          <w:b w:val="false"/>
+          <w:b w:val="false"/>
+          <w:bCs w:val="false"/>
+          <w:i/>
+          <w:i/>
+          <w:iCs/>
+          <w:rtl w:val="true"/>
+        </w:rPr>
+        <w:t xml:space="preserve">אם ננסה לחתוך חפץ של רוברטו </w:t>
+      </w:r>
+      <w:r>
+        <w:rPr>
+          <w:b w:val="false"/>
+          <w:bCs w:val="false"/>
+          <w:i/>
+          <w:iCs/>
+          <w:rtl w:val="true"/>
+        </w:rPr>
+        <w:t>(</w:t>
+      </w:r>
+      <w:r>
+        <w:rPr>
+          <w:b w:val="false"/>
+          <w:b w:val="false"/>
+          <w:bCs w:val="false"/>
+          <w:i/>
+          <w:i/>
+          <w:iCs/>
+          <w:rtl w:val="true"/>
+        </w:rPr>
+        <w:t>למשל</w:t>
+      </w:r>
+      <w:r>
+        <w:rPr>
+          <w:b w:val="false"/>
+          <w:bCs w:val="false"/>
+          <w:i/>
+          <w:iCs/>
+          <w:rtl w:val="true"/>
+        </w:rPr>
+        <w:t xml:space="preserve">) </w:t>
+      </w:r>
+      <w:r>
+        <w:rPr>
+          <w:b w:val="false"/>
+          <w:b w:val="false"/>
+          <w:bCs w:val="false"/>
+          <w:i/>
+          <w:i/>
+          <w:iCs/>
+          <w:rtl w:val="true"/>
+        </w:rPr>
+        <w:t>ולתת חלק ממנו לריקרדו כדי שלא יקנא</w:t>
+      </w:r>
+      <w:r>
+        <w:rPr>
+          <w:b w:val="false"/>
+          <w:bCs w:val="false"/>
+          <w:i/>
+          <w:iCs/>
+          <w:rtl w:val="true"/>
+        </w:rPr>
+        <w:t xml:space="preserve">, </w:t>
+      </w:r>
+      <w:r>
+        <w:rPr>
+          <w:b w:val="false"/>
+          <w:b w:val="false"/>
+          <w:bCs w:val="false"/>
+          <w:i/>
+          <w:i/>
+          <w:iCs/>
+          <w:rtl w:val="true"/>
+        </w:rPr>
+        <w:t>אז ייתכן שעכשיו רוברטו יתחיל לקנא ברפאל</w:t>
+      </w:r>
+      <w:r>
+        <w:rPr>
+          <w:b w:val="false"/>
+          <w:bCs w:val="false"/>
+          <w:i/>
+          <w:iCs/>
+          <w:rtl w:val="true"/>
+        </w:rPr>
+        <w:t xml:space="preserve">...  </w:t>
+      </w:r>
+      <w:r>
+        <w:rPr>
+          <w:b w:val="false"/>
+          <w:b w:val="false"/>
+          <w:bCs w:val="false"/>
+          <w:i/>
+          <w:i/>
+          <w:iCs/>
+          <w:rtl w:val="true"/>
+        </w:rPr>
+        <w:t>בנוסף</w:t>
+      </w:r>
+      <w:r>
+        <w:rPr>
+          <w:b w:val="false"/>
+          <w:bCs w:val="false"/>
+          <w:i/>
+          <w:iCs/>
+          <w:rtl w:val="true"/>
+        </w:rPr>
+        <w:t xml:space="preserve">, </w:t>
+      </w:r>
+      <w:r>
+        <w:rPr>
+          <w:b w:val="false"/>
+          <w:b w:val="false"/>
+          <w:bCs w:val="false"/>
+          <w:i/>
+          <w:i/>
+          <w:iCs/>
+          <w:rtl w:val="true"/>
+        </w:rPr>
+        <w:t>מספר קשתות</w:t>
+      </w:r>
+      <w:r>
+        <w:rPr>
+          <w:b w:val="false"/>
+          <w:bCs w:val="false"/>
+          <w:i/>
+          <w:iCs/>
+          <w:rtl w:val="true"/>
+        </w:rPr>
+        <w:t>-</w:t>
+      </w:r>
+      <w:r>
+        <w:rPr>
+          <w:b w:val="false"/>
+          <w:b w:val="false"/>
+          <w:bCs w:val="false"/>
+          <w:i/>
+          <w:i/>
+          <w:iCs/>
+          <w:rtl w:val="true"/>
+        </w:rPr>
+        <w:t xml:space="preserve">הקנאה בגרף עלול להיות </w:t>
+      </w:r>
+      <w:r>
+        <w:rPr>
+          <w:b w:val="false"/>
+          <w:bCs w:val="false"/>
+          <w:i/>
+          <w:iCs/>
+        </w:rPr>
+        <w:t>6</w:t>
+      </w:r>
+      <w:r>
+        <w:rPr>
+          <w:b w:val="false"/>
+          <w:bCs w:val="false"/>
+          <w:i/>
+          <w:iCs/>
+          <w:rtl w:val="true"/>
+        </w:rPr>
+        <w:t xml:space="preserve">, </w:t>
+      </w:r>
+      <w:r>
+        <w:rPr>
+          <w:b w:val="false"/>
+          <w:b w:val="false"/>
+          <w:bCs w:val="false"/>
+          <w:i/>
+          <w:i/>
+          <w:iCs/>
+          <w:rtl w:val="true"/>
+        </w:rPr>
+        <w:t xml:space="preserve">כך שנצטרך לחתוך </w:t>
+      </w:r>
+      <w:r>
+        <w:rPr>
+          <w:b w:val="false"/>
+          <w:bCs w:val="false"/>
+          <w:i/>
+          <w:iCs/>
+        </w:rPr>
+        <w:t>6</w:t>
+      </w:r>
+      <w:r>
+        <w:rPr>
+          <w:b w:val="false"/>
+          <w:bCs w:val="false"/>
+          <w:i/>
+          <w:iCs/>
+          <w:rtl w:val="true"/>
+        </w:rPr>
+        <w:t xml:space="preserve"> </w:t>
+      </w:r>
+      <w:r>
+        <w:rPr>
+          <w:b w:val="false"/>
+          <w:b w:val="false"/>
+          <w:bCs w:val="false"/>
+          <w:i/>
+          <w:i/>
+          <w:iCs/>
+          <w:rtl w:val="true"/>
+        </w:rPr>
+        <w:t xml:space="preserve">אבנים ולא </w:t>
+      </w:r>
+      <w:r>
+        <w:rPr>
+          <w:b w:val="false"/>
+          <w:bCs w:val="false"/>
+          <w:i/>
+          <w:iCs/>
+        </w:rPr>
+        <w:t>3</w:t>
       </w:r>
       <w:r>
         <w:rPr>
@@ -4998,15 +5721,6 @@
         </w:rPr>
         <w:t>.</w:t>
         <w:br/>
-      </w:r>
-      <w:r>
-        <w:rPr>
-          <w:b w:val="false"/>
-          <w:bCs w:val="false"/>
-          <w:i/>
-          <w:iCs/>
-          <w:rtl w:val="true"/>
-        </w:rPr>
         <w:t xml:space="preserve">* </w:t>
       </w:r>
       <w:r>
@@ -5019,51 +5733,7 @@
           <w:iCs/>
           <w:rtl w:val="true"/>
         </w:rPr>
-        <w:t xml:space="preserve">אלגוריתם </w:t>
-      </w:r>
-      <w:r>
-        <w:rPr>
-          <w:b w:val="false"/>
-          <w:bCs w:val="false"/>
-          <w:i/>
-          <w:iCs/>
-          <w:rtl w:val="true"/>
-        </w:rPr>
-        <w:t>"</w:t>
-      </w:r>
-      <w:r>
-        <w:rPr>
-          <w:b w:val="false"/>
-          <w:b w:val="false"/>
-          <w:bCs w:val="false"/>
-          <w:i/>
-          <w:i/>
-          <w:iCs/>
-          <w:rtl w:val="true"/>
-        </w:rPr>
-        <w:t>מעגלי הקנאה</w:t>
-      </w:r>
-      <w:r>
-        <w:rPr>
-          <w:b w:val="false"/>
-          <w:bCs w:val="false"/>
-          <w:i/>
-          <w:iCs/>
-          <w:rtl w:val="true"/>
-        </w:rPr>
-        <w:t xml:space="preserve">" </w:t>
-      </w:r>
-      <w:r>
-        <w:rPr>
-          <w:b w:val="false"/>
-          <w:b w:val="false"/>
-          <w:bCs w:val="false"/>
-          <w:i/>
-          <w:i/>
-          <w:iCs/>
-          <w:rtl w:val="true"/>
-        </w:rPr>
-        <w:t>מוצא חלוקה שהיא ללא</w:t>
+        <w:t>אם במקום סימונס</w:t>
       </w:r>
       <w:r>
         <w:rPr>
@@ -5085,7 +5755,7 @@
           <w:iCs/>
           <w:rtl w:val="true"/>
         </w:rPr>
-        <w:t>קנאה עד</w:t>
+        <w:t>סו משתמשים באלגוריתם אבן</w:t>
       </w:r>
       <w:r>
         <w:rPr>
@@ -5107,51 +5777,7 @@
           <w:iCs/>
           <w:rtl w:val="true"/>
         </w:rPr>
-        <w:t>כדי חפץ אחד</w:t>
-      </w:r>
-      <w:r>
-        <w:rPr>
-          <w:b w:val="false"/>
-          <w:bCs w:val="false"/>
-          <w:i/>
-          <w:iCs/>
-          <w:rtl w:val="true"/>
-        </w:rPr>
-        <w:t xml:space="preserve">. </w:t>
-      </w:r>
-      <w:r>
-        <w:rPr>
-          <w:b w:val="false"/>
-          <w:b w:val="false"/>
-          <w:bCs w:val="false"/>
-          <w:i/>
-          <w:i/>
-          <w:iCs/>
-          <w:rtl w:val="true"/>
-        </w:rPr>
-        <w:t>חלק מהסטודנטים הציעו לחתוך את החפצים הגורמים לקנאה ולתת חלק מהם לזה שמקנא</w:t>
-      </w:r>
-      <w:r>
-        <w:rPr>
-          <w:b w:val="false"/>
-          <w:bCs w:val="false"/>
-          <w:i/>
-          <w:iCs/>
-          <w:rtl w:val="true"/>
-        </w:rPr>
-        <w:t xml:space="preserve">, </w:t>
-      </w:r>
-      <w:r>
-        <w:rPr>
-          <w:b w:val="false"/>
-          <w:b w:val="false"/>
-          <w:bCs w:val="false"/>
-          <w:i/>
-          <w:i/>
-          <w:iCs/>
-          <w:rtl w:val="true"/>
-        </w:rPr>
-        <w:t xml:space="preserve">אבל החלוקה הזאת עלולה ליצור קנאה חדשה </w:t>
+        <w:t xml:space="preserve">פז או המפחית האחרון </w:t>
       </w:r>
       <w:r>
         <w:rPr>
@@ -5173,7 +5799,7 @@
           <w:iCs/>
           <w:rtl w:val="true"/>
         </w:rPr>
-        <w:t xml:space="preserve">אם ננסה לחתוך חפץ של רוברטו </w:t>
+        <w:t xml:space="preserve">התוצאה היא פרופורציונלית אבל עלולה להיות עם קנאה </w:t>
       </w:r>
       <w:r>
         <w:rPr>
@@ -5195,333 +5821,7 @@
           <w:iCs/>
           <w:rtl w:val="true"/>
         </w:rPr>
-        <w:t>למשל</w:t>
-      </w:r>
-      <w:r>
-        <w:rPr>
-          <w:b w:val="false"/>
-          <w:bCs w:val="false"/>
-          <w:i/>
-          <w:iCs/>
-          <w:rtl w:val="true"/>
-        </w:rPr>
-        <w:t xml:space="preserve">) </w:t>
-      </w:r>
-      <w:r>
-        <w:rPr>
-          <w:b w:val="false"/>
-          <w:b w:val="false"/>
-          <w:bCs w:val="false"/>
-          <w:i/>
-          <w:i/>
-          <w:iCs/>
-          <w:rtl w:val="true"/>
-        </w:rPr>
-        <w:t>ולתת חלק ממנו לריקרדו כדי שלא יקנא</w:t>
-      </w:r>
-      <w:r>
-        <w:rPr>
-          <w:b w:val="false"/>
-          <w:bCs w:val="false"/>
-          <w:i/>
-          <w:iCs/>
-          <w:rtl w:val="true"/>
-        </w:rPr>
-        <w:t xml:space="preserve">, </w:t>
-      </w:r>
-      <w:r>
-        <w:rPr>
-          <w:b w:val="false"/>
-          <w:b w:val="false"/>
-          <w:bCs w:val="false"/>
-          <w:i/>
-          <w:i/>
-          <w:iCs/>
-          <w:rtl w:val="true"/>
-        </w:rPr>
-        <w:t>אז ייתכן שעכשיו רוברטו יתחיל לקנא ברפאל</w:t>
-      </w:r>
-      <w:r>
-        <w:rPr>
-          <w:b w:val="false"/>
-          <w:bCs w:val="false"/>
-          <w:i/>
-          <w:iCs/>
-          <w:rtl w:val="true"/>
-        </w:rPr>
-        <w:t xml:space="preserve">...  </w:t>
-      </w:r>
-      <w:r>
-        <w:rPr>
-          <w:b w:val="false"/>
-          <w:b w:val="false"/>
-          <w:bCs w:val="false"/>
-          <w:i/>
-          <w:i/>
-          <w:iCs/>
-          <w:rtl w:val="true"/>
-        </w:rPr>
-        <w:t>בנוסף</w:t>
-      </w:r>
-      <w:r>
-        <w:rPr>
-          <w:b w:val="false"/>
-          <w:bCs w:val="false"/>
-          <w:i/>
-          <w:iCs/>
-          <w:rtl w:val="true"/>
-        </w:rPr>
-        <w:t xml:space="preserve">, </w:t>
-      </w:r>
-      <w:r>
-        <w:rPr>
-          <w:b w:val="false"/>
-          <w:b w:val="false"/>
-          <w:bCs w:val="false"/>
-          <w:i/>
-          <w:i/>
-          <w:iCs/>
-          <w:rtl w:val="true"/>
-        </w:rPr>
-        <w:t>מספר קשתות</w:t>
-      </w:r>
-      <w:r>
-        <w:rPr>
-          <w:b w:val="false"/>
-          <w:bCs w:val="false"/>
-          <w:i/>
-          <w:iCs/>
-          <w:rtl w:val="true"/>
-        </w:rPr>
-        <w:t>-</w:t>
-      </w:r>
-      <w:r>
-        <w:rPr>
-          <w:b w:val="false"/>
-          <w:b w:val="false"/>
-          <w:bCs w:val="false"/>
-          <w:i/>
-          <w:i/>
-          <w:iCs/>
-          <w:rtl w:val="true"/>
-        </w:rPr>
-        <w:t xml:space="preserve">הקנאה בגרף עלול להיות </w:t>
-      </w:r>
-      <w:r>
-        <w:rPr>
-          <w:b w:val="false"/>
-          <w:bCs w:val="false"/>
-          <w:i/>
-          <w:iCs/>
-        </w:rPr>
-        <w:t>6</w:t>
-      </w:r>
-      <w:r>
-        <w:rPr>
-          <w:b w:val="false"/>
-          <w:bCs w:val="false"/>
-          <w:i/>
-          <w:iCs/>
-          <w:rtl w:val="true"/>
-        </w:rPr>
-        <w:t xml:space="preserve">, </w:t>
-      </w:r>
-      <w:r>
-        <w:rPr>
-          <w:b w:val="false"/>
-          <w:b w:val="false"/>
-          <w:bCs w:val="false"/>
-          <w:i/>
-          <w:i/>
-          <w:iCs/>
-          <w:rtl w:val="true"/>
-        </w:rPr>
-        <w:t xml:space="preserve">כך שנצטרך לחתוך </w:t>
-      </w:r>
-      <w:r>
-        <w:rPr>
-          <w:b w:val="false"/>
-          <w:bCs w:val="false"/>
-          <w:i/>
-          <w:iCs/>
-        </w:rPr>
-        <w:t>6</w:t>
-      </w:r>
-      <w:r>
-        <w:rPr>
-          <w:b w:val="false"/>
-          <w:bCs w:val="false"/>
-          <w:i/>
-          <w:iCs/>
-          <w:rtl w:val="true"/>
-        </w:rPr>
-        <w:t xml:space="preserve"> </w:t>
-      </w:r>
-      <w:r>
-        <w:rPr>
-          <w:b w:val="false"/>
-          <w:b w:val="false"/>
-          <w:bCs w:val="false"/>
-          <w:i/>
-          <w:i/>
-          <w:iCs/>
-          <w:rtl w:val="true"/>
-        </w:rPr>
-        <w:t xml:space="preserve">אבנים ולא </w:t>
-      </w:r>
-      <w:r>
-        <w:rPr>
-          <w:b w:val="false"/>
-          <w:bCs w:val="false"/>
-          <w:i/>
-          <w:iCs/>
-        </w:rPr>
-        <w:t>3</w:t>
-      </w:r>
-      <w:r>
-        <w:rPr>
-          <w:b w:val="false"/>
-          <w:bCs w:val="false"/>
-          <w:i/>
-          <w:iCs/>
-          <w:rtl w:val="true"/>
-        </w:rPr>
-        <w:t>.</w:t>
-        <w:br/>
-      </w:r>
-      <w:r>
-        <w:rPr>
-          <w:b w:val="false"/>
-          <w:bCs w:val="false"/>
-          <w:i/>
-          <w:iCs/>
-          <w:rtl w:val="true"/>
-        </w:rPr>
-        <w:t xml:space="preserve">* </w:t>
-      </w:r>
-      <w:r>
-        <w:rPr>
-          <w:b w:val="false"/>
-          <w:b w:val="false"/>
-          <w:bCs w:val="false"/>
-          <w:i/>
-          <w:i/>
-          <w:iCs/>
-          <w:rtl w:val="true"/>
-        </w:rPr>
-        <w:t>אם במקום סימונס</w:t>
-      </w:r>
-      <w:r>
-        <w:rPr>
-          <w:b w:val="false"/>
-          <w:bCs w:val="false"/>
-          <w:i/>
-          <w:iCs/>
-          <w:rtl w:val="true"/>
-        </w:rPr>
-        <w:t>-</w:t>
-      </w:r>
-      <w:r>
-        <w:rPr>
-          <w:b w:val="false"/>
-          <w:b w:val="false"/>
-          <w:bCs w:val="false"/>
-          <w:i/>
-          <w:i/>
-          <w:iCs/>
-          <w:rtl w:val="true"/>
-        </w:rPr>
-        <w:t>סו משתמשים באלגוריתם אבן</w:t>
-      </w:r>
-      <w:r>
-        <w:rPr>
-          <w:b w:val="false"/>
-          <w:bCs w:val="false"/>
-          <w:i/>
-          <w:iCs/>
-          <w:rtl w:val="true"/>
-        </w:rPr>
-        <w:t>-</w:t>
-      </w:r>
-      <w:r>
-        <w:rPr>
-          <w:b w:val="false"/>
-          <w:b w:val="false"/>
-          <w:bCs w:val="false"/>
-          <w:i/>
-          <w:i/>
-          <w:iCs/>
-          <w:rtl w:val="true"/>
-        </w:rPr>
-        <w:t xml:space="preserve">פז או המפחית האחרון </w:t>
-      </w:r>
-      <w:r>
-        <w:rPr>
-          <w:b w:val="false"/>
-          <w:bCs w:val="false"/>
-          <w:i/>
-          <w:iCs/>
-          <w:rtl w:val="true"/>
-        </w:rPr>
-        <w:t xml:space="preserve">- </w:t>
-      </w:r>
-      <w:r>
-        <w:rPr>
-          <w:b w:val="false"/>
-          <w:b w:val="false"/>
-          <w:bCs w:val="false"/>
-          <w:i/>
-          <w:i/>
-          <w:iCs/>
-          <w:rtl w:val="true"/>
-        </w:rPr>
-        <w:t xml:space="preserve">התוצאה היא פרופורציונלית אבל עלולה להיות עם קנאה </w:t>
-      </w:r>
-      <w:r>
-        <w:rPr>
-          <w:b w:val="false"/>
-          <w:bCs w:val="false"/>
-          <w:i/>
-          <w:iCs/>
-          <w:rtl w:val="true"/>
-        </w:rPr>
-        <w:t>(</w:t>
-      </w:r>
-      <w:r>
-        <w:rPr>
-          <w:b w:val="false"/>
-          <w:b w:val="false"/>
-          <w:bCs w:val="false"/>
-          <w:i/>
-          <w:i/>
-          <w:iCs/>
-          <w:rtl w:val="true"/>
-        </w:rPr>
-        <w:t xml:space="preserve">כפי </w:t>
-      </w:r>
-      <w:r>
-        <w:rPr>
-          <w:b w:val="false"/>
-          <w:b w:val="false"/>
-          <w:bCs w:val="false"/>
-          <w:i/>
-          <w:i/>
-          <w:iCs/>
-          <w:rtl w:val="true"/>
-        </w:rPr>
-        <w:t xml:space="preserve">שראינו </w:t>
-      </w:r>
-      <w:r>
-        <w:rPr>
-          <w:b w:val="false"/>
-          <w:b w:val="false"/>
-          <w:bCs w:val="false"/>
-          <w:i/>
-          <w:i/>
-          <w:iCs/>
-          <w:rtl w:val="true"/>
-        </w:rPr>
-        <w:t>בהרצאות</w:t>
+        <w:t>כפי שראינו בהרצאות</w:t>
       </w:r>
       <w:r>
         <w:rPr>
@@ -10054,7 +10354,7 @@
         <w:jc w:val="left"/>
         <w:rPr/>
       </w:pPr>
-      <w:bookmarkStart w:id="0" w:name="__DdeLink__1167_190506014"/>
+      <w:bookmarkStart w:id="2" w:name="__DdeLink__1167_190506014"/>
       <w:r>
         <w:rPr>
           <w:rFonts w:cs="Times New Roman" w:ascii="Courier New" w:hAnsi="Courier New"/>
@@ -10067,7 +10367,7 @@
         </w:rPr>
         <w:t>02-13</w:t>
       </w:r>
-      <w:bookmarkEnd w:id="0"/>
+      <w:bookmarkEnd w:id="2"/>
       <w:r>
         <w:rPr>
           <w:rFonts w:cs="Times New Roman" w:ascii="Courier New" w:hAnsi="Courier New"/>
@@ -10159,19 +10459,7 @@
           <w:iCs/>
           <w:rtl w:val="true"/>
         </w:rPr>
-        <w:t xml:space="preserve">הדוגמה </w:t>
-      </w:r>
-      <w:r>
-        <w:rPr>
-          <w:b w:val="false"/>
-          <w:b w:val="false"/>
-          <w:bCs w:val="false"/>
-          <w:i/>
-          <w:i/>
-          <w:iCs/>
-          <w:rtl w:val="true"/>
-        </w:rPr>
-        <w:t>שהתכוונתי לכתוב היתה</w:t>
+        <w:t>הדוגמה שהתכוונתי לכתוב היתה</w:t>
       </w:r>
       <w:r>
         <w:rPr>
@@ -12243,7 +12531,7 @@
         </w:rPr>
         <w:t xml:space="preserve">נתון המשתנה הגלובאלי </w:t>
       </w:r>
-      <w:bookmarkStart w:id="1" w:name="__DdeLink__414_1412640812"/>
+      <w:bookmarkStart w:id="3" w:name="__DdeLink__414_1412640812"/>
       <w:r>
         <w:rPr>
           <w:rFonts w:ascii="Courier New" w:hAnsi="Courier New"/>
@@ -12252,7 +12540,7 @@
         </w:rPr>
         <w:t>latest</w:t>
       </w:r>
-      <w:bookmarkEnd w:id="1"/>
+      <w:bookmarkEnd w:id="3"/>
       <w:r>
         <w:rPr>
           <w:rtl w:val="true"/>
@@ -13078,7 +13366,7 @@
         </w:rPr>
         <w:t xml:space="preserve">throw </w:t>
       </w:r>
-      <w:bookmarkStart w:id="2" w:name="__DdeLink__640_204096721"/>
+      <w:bookmarkStart w:id="4" w:name="__DdeLink__640_204096721"/>
       <w:r>
         <w:rPr>
           <w:rFonts w:cs="Times New Roman" w:ascii="Courier New" w:hAnsi="Courier New"/>
@@ -13091,7 +13379,7 @@
         </w:rPr>
         <w:t>IllegalSignatureException</w:t>
       </w:r>
-      <w:bookmarkEnd w:id="2"/>
+      <w:bookmarkEnd w:id="4"/>
       <w:r>
         <w:rPr>
           <w:rFonts w:cs="Times New Roman" w:ascii="Courier New" w:hAnsi="Courier New"/>
@@ -18996,6 +19284,70 @@
       <w:rFonts w:cs="OpenSymbol"/>
     </w:rPr>
   </w:style>
+  <w:style w:type="character" w:styleId="ListLabel379">
+    <w:name w:val="ListLabel 379"/>
+    <w:qFormat/>
+    <w:rPr>
+      <w:rFonts w:ascii="Courier New" w:hAnsi="Courier New" w:cs="OpenSymbol"/>
+      <w:sz w:val="24"/>
+    </w:rPr>
+  </w:style>
+  <w:style w:type="character" w:styleId="ListLabel380">
+    <w:name w:val="ListLabel 380"/>
+    <w:qFormat/>
+    <w:rPr>
+      <w:rFonts w:cs="OpenSymbol"/>
+    </w:rPr>
+  </w:style>
+  <w:style w:type="character" w:styleId="ListLabel381">
+    <w:name w:val="ListLabel 381"/>
+    <w:qFormat/>
+    <w:rPr>
+      <w:rFonts w:cs="OpenSymbol"/>
+    </w:rPr>
+  </w:style>
+  <w:style w:type="character" w:styleId="ListLabel382">
+    <w:name w:val="ListLabel 382"/>
+    <w:qFormat/>
+    <w:rPr>
+      <w:rFonts w:cs="OpenSymbol"/>
+    </w:rPr>
+  </w:style>
+  <w:style w:type="character" w:styleId="ListLabel383">
+    <w:name w:val="ListLabel 383"/>
+    <w:qFormat/>
+    <w:rPr>
+      <w:rFonts w:cs="OpenSymbol"/>
+    </w:rPr>
+  </w:style>
+  <w:style w:type="character" w:styleId="ListLabel384">
+    <w:name w:val="ListLabel 384"/>
+    <w:qFormat/>
+    <w:rPr>
+      <w:rFonts w:cs="OpenSymbol"/>
+    </w:rPr>
+  </w:style>
+  <w:style w:type="character" w:styleId="ListLabel385">
+    <w:name w:val="ListLabel 385"/>
+    <w:qFormat/>
+    <w:rPr>
+      <w:rFonts w:cs="OpenSymbol"/>
+    </w:rPr>
+  </w:style>
+  <w:style w:type="character" w:styleId="ListLabel386">
+    <w:name w:val="ListLabel 386"/>
+    <w:qFormat/>
+    <w:rPr>
+      <w:rFonts w:cs="OpenSymbol"/>
+    </w:rPr>
+  </w:style>
+  <w:style w:type="character" w:styleId="ListLabel387">
+    <w:name w:val="ListLabel 387"/>
+    <w:qFormat/>
+    <w:rPr>
+      <w:rFonts w:cs="OpenSymbol"/>
+    </w:rPr>
+  </w:style>
   <w:style w:type="paragraph" w:styleId="Heading">
     <w:name w:val="Heading"/>
     <w:basedOn w:val="Normal"/>

</xml_diff>